<commit_message>
High & Low Level Requirement
</commit_message>
<xml_diff>
--- a/1_Requirements/Requirements.docx
+++ b/1_Requirements/Requirements.docx
@@ -1,7 +1,54 @@
 
 <file path=word/document.xml><?xml version="1.0" encoding="utf-8"?>
-<w:document xmlns:wpc="http://schemas.microsoft.com/office/word/2010/wordprocessingCanvas" xmlns:cx="http://schemas.microsoft.com/office/drawing/2014/chartex" xmlns:cx1="http://schemas.microsoft.com/office/drawing/2015/9/8/chartex" xmlns:cx2="http://schemas.microsoft.com/office/drawing/2015/10/21/chartex" xmlns:cx3="http://schemas.microsoft.com/office/drawing/2016/5/9/chartex" xmlns:cx4="http://schemas.microsoft.com/office/drawing/2016/5/10/chartex" xmlns:cx5="http://schemas.microsoft.com/office/drawing/2016/5/11/chartex" xmlns:cx6="http://schemas.microsoft.com/office/drawing/2016/5/12/chartex" xmlns:cx7="http://schemas.microsoft.com/office/drawing/2016/5/13/chartex" xmlns:cx8="http://schemas.microsoft.com/office/drawing/2016/5/14/chartex" xmlns:mc="http://schemas.openxmlformats.org/markup-compatibility/2006" xmlns:aink="http://schemas.microsoft.com/office/drawing/2016/ink" xmlns:o="urn:schemas-microsoft-com:office:office" xmlns:r="http://schemas.openxmlformats.org/officeDocument/2006/relationships" xmlns:m="http://schemas.openxmlformats.org/officeDocument/2006/math" xmlns:v="urn:schemas-microsoft-com:vml" xmlns:wp14="http://schemas.microsoft.com/office/word/2010/wordprocessingDrawing" xmlns:wp="http://schemas.openxmlformats.org/drawingml/2006/wordprocessingDrawing" xmlns:w10="urn:schemas-microsoft-com:office:word" xmlns:w="http://schemas.openxmlformats.org/wordprocessingml/2006/main" xmlns:w14="http://schemas.microsoft.com/office/word/2010/wordml" xmlns:w15="http://schemas.microsoft.com/office/word/2012/wordml" xmlns:w16se="http://schemas.microsoft.com/office/word/2015/wordml/symex" xmlns:wpg="http://schemas.microsoft.com/office/word/2010/wordprocessingGroup" xmlns:wpi="http://schemas.microsoft.com/office/word/2010/wordprocessingInk" xmlns:wne="http://schemas.microsoft.com/office/word/2006/wordml" xmlns:wps="http://schemas.microsoft.com/office/word/2010/wordprocessingShape" mc:Ignorable="w14 w15 w16se wp14">
+<w:document xmlns:wpc="http://schemas.microsoft.com/office/word/2010/wordprocessingCanvas" xmlns:cx="http://schemas.microsoft.com/office/drawing/2014/chartex" xmlns:cx1="http://schemas.microsoft.com/office/drawing/2015/9/8/chartex" xmlns:cx2="http://schemas.microsoft.com/office/drawing/2015/10/21/chartex" xmlns:cx3="http://schemas.microsoft.com/office/drawing/2016/5/9/chartex" xmlns:cx4="http://schemas.microsoft.com/office/drawing/2016/5/10/chartex" xmlns:cx5="http://schemas.microsoft.com/office/drawing/2016/5/11/chartex" xmlns:cx6="http://schemas.microsoft.com/office/drawing/2016/5/12/chartex" xmlns:cx7="http://schemas.microsoft.com/office/drawing/2016/5/13/chartex" xmlns:cx8="http://schemas.microsoft.com/office/drawing/2016/5/14/chartex" xmlns:mc="http://schemas.openxmlformats.org/markup-compatibility/2006" xmlns:aink="http://schemas.microsoft.com/office/drawing/2016/ink" xmlns:am3d="http://schemas.microsoft.com/office/drawing/2017/model3d" xmlns:o="urn:schemas-microsoft-com:office:office" xmlns:r="http://schemas.openxmlformats.org/officeDocument/2006/relationships" xmlns:m="http://schemas.openxmlformats.org/officeDocument/2006/math" xmlns:v="urn:schemas-microsoft-com:vml" xmlns:wp14="http://schemas.microsoft.com/office/word/2010/wordprocessingDrawing" xmlns:wp="http://schemas.openxmlformats.org/drawingml/2006/wordprocessingDrawing" xmlns:w10="urn:schemas-microsoft-com:office:word" xmlns:w="http://schemas.openxmlformats.org/wordprocessingml/2006/main" xmlns:w14="http://schemas.microsoft.com/office/word/2010/wordml" xmlns:w15="http://schemas.microsoft.com/office/word/2012/wordml" xmlns:w16cex="http://schemas.microsoft.com/office/word/2018/wordml/cex" xmlns:w16cid="http://schemas.microsoft.com/office/word/2016/wordml/cid" xmlns:w16="http://schemas.microsoft.com/office/word/2018/wordml" xmlns:w16se="http://schemas.microsoft.com/office/word/2015/wordml/symex" xmlns:wpg="http://schemas.microsoft.com/office/word/2010/wordprocessingGroup" xmlns:wpi="http://schemas.microsoft.com/office/word/2010/wordprocessingInk" xmlns:wne="http://schemas.microsoft.com/office/word/2006/wordml" xmlns:wps="http://schemas.microsoft.com/office/word/2010/wordprocessingShape" mc:Ignorable="w14 w15 w16se w16cid w16 w16cex wp14">
   <w:body>
+    <w:p>
+      <w:pPr>
+        <w:rPr>
+          <w:b/>
+          <w:bCs/>
+        </w:rPr>
+      </w:pPr>
+    </w:p>
+    <w:p>
+      <w:pPr>
+        <w:rPr>
+          <w:b/>
+          <w:bCs/>
+        </w:rPr>
+      </w:pPr>
+    </w:p>
+    <w:p>
+      <w:pPr>
+        <w:rPr>
+          <w:b/>
+          <w:bCs/>
+        </w:rPr>
+      </w:pPr>
+    </w:p>
+    <w:p>
+      <w:pPr>
+        <w:rPr>
+          <w:b/>
+          <w:bCs/>
+        </w:rPr>
+      </w:pPr>
+      <w:r>
+        <w:rPr>
+          <w:b/>
+          <w:bCs/>
+        </w:rPr>
+        <w:t>Requirements:</w:t>
+      </w:r>
+    </w:p>
+    <w:p>
+      <w:pPr>
+        <w:rPr>
+          <w:b/>
+          <w:bCs/>
+        </w:rPr>
+      </w:pPr>
+    </w:p>
     <w:p>
       <w:pPr>
         <w:rPr>
@@ -20,17 +67,21 @@
     <w:tbl>
       <w:tblPr>
         <w:tblStyle w:val="TableGridLight"/>
-        <w:tblW w:w="0" w:type="auto"/>
+        <w:tblW w:w="10054" w:type="dxa"/>
         <w:tblLook w:val="04A0" w:firstRow="1" w:lastRow="0" w:firstColumn="1" w:lastColumn="0" w:noHBand="0" w:noVBand="1"/>
       </w:tblPr>
       <w:tblGrid>
-        <w:gridCol w:w="4675"/>
-        <w:gridCol w:w="4675"/>
+        <w:gridCol w:w="5027"/>
+        <w:gridCol w:w="5027"/>
       </w:tblGrid>
       <w:tr>
-        <w:tc>
-          <w:tcPr>
-            <w:tcW w:w="4675" w:type="dxa"/>
+        <w:trPr>
+          <w:trHeight w:val="552"/>
+        </w:trPr>
+        <w:tc>
+          <w:tcPr>
+            <w:tcW w:w="5027" w:type="dxa"/>
+            <w:shd w:val="clear" w:color="auto" w:fill="2F5496" w:themeFill="accent1" w:themeFillShade="BF"/>
           </w:tcPr>
           <w:p>
             <w:pPr>
@@ -50,7 +101,8 @@
         </w:tc>
         <w:tc>
           <w:tcPr>
-            <w:tcW w:w="4675" w:type="dxa"/>
+            <w:tcW w:w="5027" w:type="dxa"/>
+            <w:shd w:val="clear" w:color="auto" w:fill="2F5496" w:themeFill="accent1" w:themeFillShade="BF"/>
           </w:tcPr>
           <w:p>
             <w:pPr>
@@ -70,9 +122,13 @@
         </w:tc>
       </w:tr>
       <w:tr>
-        <w:tc>
-          <w:tcPr>
-            <w:tcW w:w="4675" w:type="dxa"/>
+        <w:trPr>
+          <w:trHeight w:val="521"/>
+        </w:trPr>
+        <w:tc>
+          <w:tcPr>
+            <w:tcW w:w="5027" w:type="dxa"/>
+            <w:shd w:val="clear" w:color="auto" w:fill="B4C6E7" w:themeFill="accent1" w:themeFillTint="66"/>
           </w:tcPr>
           <w:p>
             <w:r>
@@ -82,102 +138,427 @@
         </w:tc>
         <w:tc>
           <w:tcPr>
-            <w:tcW w:w="4675" w:type="dxa"/>
-          </w:tcPr>
-          <w:p/>
+            <w:tcW w:w="5027" w:type="dxa"/>
+            <w:shd w:val="clear" w:color="auto" w:fill="B4C6E7" w:themeFill="accent1" w:themeFillTint="66"/>
+          </w:tcPr>
+          <w:p>
+            <w:r>
+              <w:t>Score of a student in particular learning module</w:t>
+            </w:r>
+          </w:p>
         </w:tc>
       </w:tr>
       <w:tr>
-        <w:tc>
-          <w:tcPr>
-            <w:tcW w:w="4675" w:type="dxa"/>
-          </w:tcPr>
-          <w:p/>
-        </w:tc>
-        <w:tc>
-          <w:tcPr>
-            <w:tcW w:w="4675" w:type="dxa"/>
-          </w:tcPr>
-          <w:p/>
+        <w:trPr>
+          <w:trHeight w:val="552"/>
+        </w:trPr>
+        <w:tc>
+          <w:tcPr>
+            <w:tcW w:w="5027" w:type="dxa"/>
+            <w:shd w:val="clear" w:color="auto" w:fill="B4C6E7" w:themeFill="accent1" w:themeFillTint="66"/>
+          </w:tcPr>
+          <w:p>
+            <w:r>
+              <w:t xml:space="preserve">Average student </w:t>
+            </w:r>
+          </w:p>
+        </w:tc>
+        <w:tc>
+          <w:tcPr>
+            <w:tcW w:w="5027" w:type="dxa"/>
+            <w:shd w:val="clear" w:color="auto" w:fill="B4C6E7" w:themeFill="accent1" w:themeFillTint="66"/>
+          </w:tcPr>
+          <w:p>
+            <w:r>
+              <w:t>Average score of students in a particular module</w:t>
+            </w:r>
+          </w:p>
         </w:tc>
       </w:tr>
       <w:tr>
-        <w:tc>
-          <w:tcPr>
-            <w:tcW w:w="4675" w:type="dxa"/>
-          </w:tcPr>
-          <w:p/>
-        </w:tc>
-        <w:tc>
-          <w:tcPr>
-            <w:tcW w:w="4675" w:type="dxa"/>
-          </w:tcPr>
-          <w:p/>
+        <w:trPr>
+          <w:trHeight w:val="521"/>
+        </w:trPr>
+        <w:tc>
+          <w:tcPr>
+            <w:tcW w:w="5027" w:type="dxa"/>
+            <w:shd w:val="clear" w:color="auto" w:fill="B4C6E7" w:themeFill="accent1" w:themeFillTint="66"/>
+          </w:tcPr>
+          <w:p>
+            <w:r>
+              <w:t>Class max</w:t>
+            </w:r>
+          </w:p>
+        </w:tc>
+        <w:tc>
+          <w:tcPr>
+            <w:tcW w:w="5027" w:type="dxa"/>
+            <w:shd w:val="clear" w:color="auto" w:fill="B4C6E7" w:themeFill="accent1" w:themeFillTint="66"/>
+          </w:tcPr>
+          <w:p>
+            <w:r>
+              <w:t>Highest score of class in a module</w:t>
+            </w:r>
+          </w:p>
         </w:tc>
       </w:tr>
       <w:tr>
-        <w:tc>
-          <w:tcPr>
-            <w:tcW w:w="4675" w:type="dxa"/>
-          </w:tcPr>
-          <w:p/>
-        </w:tc>
-        <w:tc>
-          <w:tcPr>
-            <w:tcW w:w="4675" w:type="dxa"/>
-          </w:tcPr>
-          <w:p/>
+        <w:trPr>
+          <w:trHeight w:val="552"/>
+        </w:trPr>
+        <w:tc>
+          <w:tcPr>
+            <w:tcW w:w="5027" w:type="dxa"/>
+            <w:shd w:val="clear" w:color="auto" w:fill="B4C6E7" w:themeFill="accent1" w:themeFillTint="66"/>
+          </w:tcPr>
+          <w:p>
+            <w:r>
+              <w:t>Class min</w:t>
+            </w:r>
+          </w:p>
+        </w:tc>
+        <w:tc>
+          <w:tcPr>
+            <w:tcW w:w="5027" w:type="dxa"/>
+            <w:shd w:val="clear" w:color="auto" w:fill="B4C6E7" w:themeFill="accent1" w:themeFillTint="66"/>
+          </w:tcPr>
+          <w:p>
+            <w:r>
+              <w:t>Lowest score of class in a module</w:t>
+            </w:r>
+          </w:p>
         </w:tc>
       </w:tr>
       <w:tr>
-        <w:tc>
-          <w:tcPr>
-            <w:tcW w:w="4675" w:type="dxa"/>
-          </w:tcPr>
-          <w:p/>
-        </w:tc>
-        <w:tc>
-          <w:tcPr>
-            <w:tcW w:w="4675" w:type="dxa"/>
-          </w:tcPr>
-          <w:p/>
+        <w:trPr>
+          <w:trHeight w:val="521"/>
+        </w:trPr>
+        <w:tc>
+          <w:tcPr>
+            <w:tcW w:w="5027" w:type="dxa"/>
+            <w:shd w:val="clear" w:color="auto" w:fill="B4C6E7" w:themeFill="accent1" w:themeFillTint="66"/>
+          </w:tcPr>
+          <w:p>
+            <w:r>
+              <w:t>Student max</w:t>
+            </w:r>
+          </w:p>
+        </w:tc>
+        <w:tc>
+          <w:tcPr>
+            <w:tcW w:w="5027" w:type="dxa"/>
+            <w:shd w:val="clear" w:color="auto" w:fill="B4C6E7" w:themeFill="accent1" w:themeFillTint="66"/>
+          </w:tcPr>
+          <w:p>
+            <w:r>
+              <w:t>Maximum score of a student</w:t>
+            </w:r>
+          </w:p>
         </w:tc>
       </w:tr>
       <w:tr>
-        <w:tc>
-          <w:tcPr>
-            <w:tcW w:w="4675" w:type="dxa"/>
-          </w:tcPr>
-          <w:p/>
-        </w:tc>
-        <w:tc>
-          <w:tcPr>
-            <w:tcW w:w="4675" w:type="dxa"/>
-          </w:tcPr>
-          <w:p/>
+        <w:trPr>
+          <w:trHeight w:val="552"/>
+        </w:trPr>
+        <w:tc>
+          <w:tcPr>
+            <w:tcW w:w="5027" w:type="dxa"/>
+            <w:shd w:val="clear" w:color="auto" w:fill="B4C6E7" w:themeFill="accent1" w:themeFillTint="66"/>
+          </w:tcPr>
+          <w:p>
+            <w:r>
+              <w:t>Student min</w:t>
+            </w:r>
+          </w:p>
+        </w:tc>
+        <w:tc>
+          <w:tcPr>
+            <w:tcW w:w="5027" w:type="dxa"/>
+            <w:shd w:val="clear" w:color="auto" w:fill="B4C6E7" w:themeFill="accent1" w:themeFillTint="66"/>
+          </w:tcPr>
+          <w:p>
+            <w:r>
+              <w:t>Minimum score of a student</w:t>
+            </w:r>
+          </w:p>
+        </w:tc>
+      </w:tr>
+    </w:tbl>
+    <w:p/>
+    <w:p/>
+    <w:p>
+      <w:pPr>
+        <w:rPr>
+          <w:b/>
+          <w:bCs/>
+        </w:rPr>
+      </w:pPr>
+      <w:r>
+        <w:rPr>
+          <w:b/>
+          <w:bCs/>
+        </w:rPr>
+        <w:t>Lower-level</w:t>
+      </w:r>
+      <w:r>
+        <w:rPr>
+          <w:b/>
+          <w:bCs/>
+        </w:rPr>
+        <w:t xml:space="preserve"> Requirements:          </w:t>
+      </w:r>
+    </w:p>
+    <w:tbl>
+      <w:tblPr>
+        <w:tblStyle w:val="TableGridLight"/>
+        <w:tblW w:w="9978" w:type="dxa"/>
+        <w:tblLook w:val="04A0" w:firstRow="1" w:lastRow="0" w:firstColumn="1" w:lastColumn="0" w:noHBand="0" w:noVBand="1"/>
+      </w:tblPr>
+      <w:tblGrid>
+        <w:gridCol w:w="4989"/>
+        <w:gridCol w:w="4989"/>
+      </w:tblGrid>
+      <w:tr>
+        <w:trPr>
+          <w:trHeight w:val="680"/>
+        </w:trPr>
+        <w:tc>
+          <w:tcPr>
+            <w:tcW w:w="4989" w:type="dxa"/>
+            <w:shd w:val="clear" w:color="auto" w:fill="2F5496" w:themeFill="accent1" w:themeFillShade="BF"/>
+          </w:tcPr>
+          <w:p>
+            <w:pPr>
+              <w:rPr>
+                <w:b/>
+                <w:bCs/>
+              </w:rPr>
+            </w:pPr>
+            <w:r>
+              <w:rPr>
+                <w:b/>
+                <w:bCs/>
+              </w:rPr>
+              <w:t>Requirement Id</w:t>
+            </w:r>
+          </w:p>
+        </w:tc>
+        <w:tc>
+          <w:tcPr>
+            <w:tcW w:w="4989" w:type="dxa"/>
+            <w:shd w:val="clear" w:color="auto" w:fill="2F5496" w:themeFill="accent1" w:themeFillShade="BF"/>
+          </w:tcPr>
+          <w:p>
+            <w:pPr>
+              <w:rPr>
+                <w:b/>
+                <w:bCs/>
+              </w:rPr>
+            </w:pPr>
+            <w:r>
+              <w:rPr>
+                <w:b/>
+                <w:bCs/>
+              </w:rPr>
+              <w:t xml:space="preserve">Description </w:t>
+            </w:r>
+          </w:p>
         </w:tc>
       </w:tr>
       <w:tr>
-        <w:tc>
-          <w:tcPr>
-            <w:tcW w:w="4675" w:type="dxa"/>
-          </w:tcPr>
-          <w:p/>
-        </w:tc>
-        <w:tc>
-          <w:tcPr>
-            <w:tcW w:w="4675" w:type="dxa"/>
-          </w:tcPr>
-          <w:p/>
+        <w:trPr>
+          <w:trHeight w:val="642"/>
+        </w:trPr>
+        <w:tc>
+          <w:tcPr>
+            <w:tcW w:w="4989" w:type="dxa"/>
+            <w:shd w:val="clear" w:color="auto" w:fill="B4C6E7" w:themeFill="accent1" w:themeFillTint="66"/>
+          </w:tcPr>
+          <w:p>
+            <w:r>
+              <w:t>Top five</w:t>
+            </w:r>
+          </w:p>
+        </w:tc>
+        <w:tc>
+          <w:tcPr>
+            <w:tcW w:w="4989" w:type="dxa"/>
+            <w:shd w:val="clear" w:color="auto" w:fill="B4C6E7" w:themeFill="accent1" w:themeFillTint="66"/>
+          </w:tcPr>
+          <w:p>
+            <w:r>
+              <w:t>Top five score in a particular learning module</w:t>
+            </w:r>
+          </w:p>
+        </w:tc>
+      </w:tr>
+      <w:tr>
+        <w:trPr>
+          <w:trHeight w:val="680"/>
+        </w:trPr>
+        <w:tc>
+          <w:tcPr>
+            <w:tcW w:w="4989" w:type="dxa"/>
+            <w:shd w:val="clear" w:color="auto" w:fill="B4C6E7" w:themeFill="accent1" w:themeFillTint="66"/>
+          </w:tcPr>
+          <w:p>
+            <w:r>
+              <w:t>Bottom five</w:t>
+            </w:r>
+          </w:p>
+        </w:tc>
+        <w:tc>
+          <w:tcPr>
+            <w:tcW w:w="4989" w:type="dxa"/>
+            <w:shd w:val="clear" w:color="auto" w:fill="B4C6E7" w:themeFill="accent1" w:themeFillTint="66"/>
+          </w:tcPr>
+          <w:p>
+            <w:r>
+              <w:t>Bottom five score in a particular learning module</w:t>
+            </w:r>
+          </w:p>
+        </w:tc>
+      </w:tr>
+      <w:tr>
+        <w:trPr>
+          <w:trHeight w:val="1323"/>
+        </w:trPr>
+        <w:tc>
+          <w:tcPr>
+            <w:tcW w:w="4989" w:type="dxa"/>
+            <w:shd w:val="clear" w:color="auto" w:fill="B4C6E7" w:themeFill="accent1" w:themeFillTint="66"/>
+          </w:tcPr>
+          <w:p>
+            <w:r>
+              <w:t>Difference of average and student</w:t>
+            </w:r>
+          </w:p>
+        </w:tc>
+        <w:tc>
+          <w:tcPr>
+            <w:tcW w:w="4989" w:type="dxa"/>
+            <w:shd w:val="clear" w:color="auto" w:fill="B4C6E7" w:themeFill="accent1" w:themeFillTint="66"/>
+          </w:tcPr>
+          <w:p>
+            <w:r>
+              <w:t>Difference of student score and average score of class</w:t>
+            </w:r>
+          </w:p>
         </w:tc>
       </w:tr>
     </w:tbl>
     <w:p>
-      <w:r>
-        <w:t xml:space="preserve">          </w:t>
-      </w:r>
-    </w:p>
-    <w:p/>
+      <w:pPr>
+        <w:rPr>
+          <w:b/>
+        </w:rPr>
+      </w:pPr>
+    </w:p>
+    <w:p>
+      <w:pPr>
+        <w:rPr>
+          <w:b/>
+        </w:rPr>
+      </w:pPr>
+    </w:p>
+    <w:p>
+      <w:pPr>
+        <w:rPr>
+          <w:b/>
+        </w:rPr>
+      </w:pPr>
+    </w:p>
+    <w:p>
+      <w:pPr>
+        <w:rPr>
+          <w:b/>
+        </w:rPr>
+      </w:pPr>
+    </w:p>
+    <w:p>
+      <w:pPr>
+        <w:rPr>
+          <w:b/>
+        </w:rPr>
+      </w:pPr>
+    </w:p>
+    <w:p>
+      <w:pPr>
+        <w:rPr>
+          <w:b/>
+        </w:rPr>
+      </w:pPr>
+    </w:p>
+    <w:p>
+      <w:pPr>
+        <w:rPr>
+          <w:b/>
+        </w:rPr>
+      </w:pPr>
+    </w:p>
+    <w:p>
+      <w:pPr>
+        <w:rPr>
+          <w:b/>
+        </w:rPr>
+      </w:pPr>
+    </w:p>
+    <w:p>
+      <w:pPr>
+        <w:rPr>
+          <w:b/>
+        </w:rPr>
+      </w:pPr>
+    </w:p>
+    <w:p>
+      <w:pPr>
+        <w:rPr>
+          <w:b/>
+        </w:rPr>
+      </w:pPr>
+    </w:p>
+    <w:p>
+      <w:pPr>
+        <w:rPr>
+          <w:b/>
+        </w:rPr>
+      </w:pPr>
+    </w:p>
+    <w:p>
+      <w:pPr>
+        <w:rPr>
+          <w:b/>
+        </w:rPr>
+      </w:pPr>
+    </w:p>
+    <w:p>
+      <w:pPr>
+        <w:rPr>
+          <w:b/>
+        </w:rPr>
+      </w:pPr>
+    </w:p>
+    <w:p>
+      <w:pPr>
+        <w:rPr>
+          <w:b/>
+        </w:rPr>
+      </w:pPr>
+    </w:p>
+    <w:p>
+      <w:pPr>
+        <w:rPr>
+          <w:b/>
+        </w:rPr>
+      </w:pPr>
+    </w:p>
+    <w:p>
+      <w:pPr>
+        <w:rPr>
+          <w:b/>
+        </w:rPr>
+      </w:pPr>
+    </w:p>
     <w:p>
       <w:pPr>
         <w:rPr>
@@ -208,6 +589,7 @@
           <w:b/>
           <w:noProof/>
         </w:rPr>
+        <w:lastRenderedPageBreak/>
         <w:drawing>
           <wp:inline distT="0" distB="0" distL="0" distR="0" wp14:anchorId="6B63EBAC" wp14:editId="54439777">
             <wp:extent cx="5600851" cy="5447665"/>
@@ -261,7 +643,6 @@
         <w:rPr>
           <w:b/>
         </w:rPr>
-        <w:lastRenderedPageBreak/>
         <w:t>4W H1</w:t>
       </w:r>
     </w:p>
@@ -448,6 +829,7 @@
           <w:sz w:val="22"/>
           <w:szCs w:val="22"/>
         </w:rPr>
+        <w:lastRenderedPageBreak/>
         <w:t>Where</w:t>
       </w:r>
       <w:r>
@@ -1056,8 +1438,6 @@
           <w:rFonts w:ascii="Times New Roman" w:hAnsi="Times New Roman" w:cs="Times New Roman"/>
         </w:rPr>
       </w:pPr>
-      <w:bookmarkStart w:id="5" w:name="_GoBack"/>
-      <w:bookmarkEnd w:id="5"/>
     </w:p>
     <w:p>
       <w:pPr>
@@ -1075,7 +1455,6 @@
           <w:sz w:val="28"/>
           <w:szCs w:val="28"/>
         </w:rPr>
-        <w:lastRenderedPageBreak/>
         <w:t>High Level</w:t>
       </w:r>
     </w:p>
@@ -1315,6 +1694,7 @@
               <w:rPr>
                 <w:rFonts w:ascii="Times New Roman" w:hAnsi="Times New Roman" w:cs="Times New Roman"/>
               </w:rPr>
+              <w:lastRenderedPageBreak/>
               <w:t>H_02</w:t>
             </w:r>
           </w:p>
@@ -1546,7 +1926,7 @@
 </file>
 
 <file path=word/numbering.xml><?xml version="1.0" encoding="utf-8"?>
-<w:numbering xmlns:wpc="http://schemas.microsoft.com/office/word/2010/wordprocessingCanvas" xmlns:cx="http://schemas.microsoft.com/office/drawing/2014/chartex" xmlns:cx1="http://schemas.microsoft.com/office/drawing/2015/9/8/chartex" xmlns:cx2="http://schemas.microsoft.com/office/drawing/2015/10/21/chartex" xmlns:cx3="http://schemas.microsoft.com/office/drawing/2016/5/9/chartex" xmlns:cx4="http://schemas.microsoft.com/office/drawing/2016/5/10/chartex" xmlns:cx5="http://schemas.microsoft.com/office/drawing/2016/5/11/chartex" xmlns:cx6="http://schemas.microsoft.com/office/drawing/2016/5/12/chartex" xmlns:cx7="http://schemas.microsoft.com/office/drawing/2016/5/13/chartex" xmlns:cx8="http://schemas.microsoft.com/office/drawing/2016/5/14/chartex" xmlns:mc="http://schemas.openxmlformats.org/markup-compatibility/2006" xmlns:aink="http://schemas.microsoft.com/office/drawing/2016/ink" xmlns:o="urn:schemas-microsoft-com:office:office" xmlns:r="http://schemas.openxmlformats.org/officeDocument/2006/relationships" xmlns:m="http://schemas.openxmlformats.org/officeDocument/2006/math" xmlns:v="urn:schemas-microsoft-com:vml" xmlns:wp14="http://schemas.microsoft.com/office/word/2010/wordprocessingDrawing" xmlns:wp="http://schemas.openxmlformats.org/drawingml/2006/wordprocessingDrawing" xmlns:w10="urn:schemas-microsoft-com:office:word" xmlns:w="http://schemas.openxmlformats.org/wordprocessingml/2006/main" xmlns:w14="http://schemas.microsoft.com/office/word/2010/wordml" xmlns:w15="http://schemas.microsoft.com/office/word/2012/wordml" xmlns:w16se="http://schemas.microsoft.com/office/word/2015/wordml/symex" xmlns:wpg="http://schemas.microsoft.com/office/word/2010/wordprocessingGroup" xmlns:wpi="http://schemas.microsoft.com/office/word/2010/wordprocessingInk" xmlns:wne="http://schemas.microsoft.com/office/word/2006/wordml" xmlns:wps="http://schemas.microsoft.com/office/word/2010/wordprocessingShape" mc:Ignorable="w14 w15 w16se wp14">
+<w:numbering xmlns:wpc="http://schemas.microsoft.com/office/word/2010/wordprocessingCanvas" xmlns:cx="http://schemas.microsoft.com/office/drawing/2014/chartex" xmlns:cx1="http://schemas.microsoft.com/office/drawing/2015/9/8/chartex" xmlns:cx2="http://schemas.microsoft.com/office/drawing/2015/10/21/chartex" xmlns:cx3="http://schemas.microsoft.com/office/drawing/2016/5/9/chartex" xmlns:cx4="http://schemas.microsoft.com/office/drawing/2016/5/10/chartex" xmlns:cx5="http://schemas.microsoft.com/office/drawing/2016/5/11/chartex" xmlns:cx6="http://schemas.microsoft.com/office/drawing/2016/5/12/chartex" xmlns:cx7="http://schemas.microsoft.com/office/drawing/2016/5/13/chartex" xmlns:cx8="http://schemas.microsoft.com/office/drawing/2016/5/14/chartex" xmlns:mc="http://schemas.openxmlformats.org/markup-compatibility/2006" xmlns:aink="http://schemas.microsoft.com/office/drawing/2016/ink" xmlns:am3d="http://schemas.microsoft.com/office/drawing/2017/model3d" xmlns:o="urn:schemas-microsoft-com:office:office" xmlns:r="http://schemas.openxmlformats.org/officeDocument/2006/relationships" xmlns:m="http://schemas.openxmlformats.org/officeDocument/2006/math" xmlns:v="urn:schemas-microsoft-com:vml" xmlns:wp14="http://schemas.microsoft.com/office/word/2010/wordprocessingDrawing" xmlns:wp="http://schemas.openxmlformats.org/drawingml/2006/wordprocessingDrawing" xmlns:w10="urn:schemas-microsoft-com:office:word" xmlns:w="http://schemas.openxmlformats.org/wordprocessingml/2006/main" xmlns:w14="http://schemas.microsoft.com/office/word/2010/wordml" xmlns:w15="http://schemas.microsoft.com/office/word/2012/wordml" xmlns:w16cex="http://schemas.microsoft.com/office/word/2018/wordml/cex" xmlns:w16cid="http://schemas.microsoft.com/office/word/2016/wordml/cid" xmlns:w16="http://schemas.microsoft.com/office/word/2018/wordml" xmlns:w16se="http://schemas.microsoft.com/office/word/2015/wordml/symex" xmlns:wpg="http://schemas.microsoft.com/office/word/2010/wordprocessingGroup" xmlns:wpi="http://schemas.microsoft.com/office/word/2010/wordprocessingInk" xmlns:wne="http://schemas.microsoft.com/office/word/2006/wordml" xmlns:wps="http://schemas.microsoft.com/office/word/2010/wordprocessingShape" mc:Ignorable="w14 w15 w16se w16cid w16 w16cex wp14">
   <w:abstractNum w:abstractNumId="0" w15:restartNumberingAfterBreak="0">
     <w:nsid w:val="17D041C8"/>
     <w:multiLevelType w:val="hybridMultilevel"/>
@@ -2085,7 +2465,7 @@
 </file>
 
 <file path=word/styles.xml><?xml version="1.0" encoding="utf-8"?>
-<w:styles xmlns:mc="http://schemas.openxmlformats.org/markup-compatibility/2006" xmlns:r="http://schemas.openxmlformats.org/officeDocument/2006/relationships" xmlns:w="http://schemas.openxmlformats.org/wordprocessingml/2006/main" xmlns:w14="http://schemas.microsoft.com/office/word/2010/wordml" xmlns:w15="http://schemas.microsoft.com/office/word/2012/wordml" xmlns:w16se="http://schemas.microsoft.com/office/word/2015/wordml/symex" mc:Ignorable="w14 w15 w16se">
+<w:styles xmlns:mc="http://schemas.openxmlformats.org/markup-compatibility/2006" xmlns:r="http://schemas.openxmlformats.org/officeDocument/2006/relationships" xmlns:w="http://schemas.openxmlformats.org/wordprocessingml/2006/main" xmlns:w14="http://schemas.microsoft.com/office/word/2010/wordml" xmlns:w15="http://schemas.microsoft.com/office/word/2012/wordml" xmlns:w16cex="http://schemas.microsoft.com/office/word/2018/wordml/cex" xmlns:w16cid="http://schemas.microsoft.com/office/word/2016/wordml/cid" xmlns:w16="http://schemas.microsoft.com/office/word/2018/wordml" xmlns:w16se="http://schemas.microsoft.com/office/word/2015/wordml/symex" mc:Ignorable="w14 w15 w16se w16cid w16 w16cex">
   <w:docDefaults>
     <w:rPrDefault>
       <w:rPr>
@@ -2101,7 +2481,7 @@
       </w:pPr>
     </w:pPrDefault>
   </w:docDefaults>
-  <w:latentStyles w:defLockedState="0" w:defUIPriority="99" w:defSemiHidden="0" w:defUnhideWhenUsed="0" w:defQFormat="0" w:count="374">
+  <w:latentStyles w:defLockedState="0" w:defUIPriority="99" w:defSemiHidden="0" w:defUnhideWhenUsed="0" w:defQFormat="0" w:count="376">
     <w:lsdException w:name="Normal" w:uiPriority="0" w:qFormat="1"/>
     <w:lsdException w:name="heading 1" w:uiPriority="9" w:qFormat="1"/>
     <w:lsdException w:name="heading 2" w:semiHidden="1" w:uiPriority="0" w:unhideWhenUsed="1" w:qFormat="1"/>
@@ -2207,7 +2587,6 @@
     <w:lsdException w:name="HTML Sample" w:semiHidden="1" w:unhideWhenUsed="1"/>
     <w:lsdException w:name="HTML Typewriter" w:semiHidden="1" w:unhideWhenUsed="1"/>
     <w:lsdException w:name="HTML Variable" w:semiHidden="1" w:unhideWhenUsed="1"/>
-    <w:lsdException w:name="Normal Table" w:semiHidden="1" w:unhideWhenUsed="1"/>
     <w:lsdException w:name="annotation subject" w:semiHidden="1" w:unhideWhenUsed="1"/>
     <w:lsdException w:name="No List" w:semiHidden="1" w:unhideWhenUsed="1"/>
     <w:lsdException w:name="Outline List 1" w:semiHidden="1" w:unhideWhenUsed="1"/>
@@ -2253,11 +2632,9 @@
     <w:lsdException w:name="Table Subtle 1" w:semiHidden="1" w:unhideWhenUsed="1"/>
     <w:lsdException w:name="Table Subtle 2" w:semiHidden="1" w:unhideWhenUsed="1"/>
     <w:lsdException w:name="Table Web 1" w:semiHidden="1" w:unhideWhenUsed="1"/>
-    <w:lsdException w:name="Table Web 2" w:semiHidden="1" w:unhideWhenUsed="1"/>
     <w:lsdException w:name="Table Web 3" w:semiHidden="1" w:unhideWhenUsed="1"/>
     <w:lsdException w:name="Balloon Text" w:semiHidden="1" w:unhideWhenUsed="1"/>
     <w:lsdException w:name="Table Grid" w:uiPriority="39"/>
-    <w:lsdException w:name="Table Theme" w:semiHidden="1" w:unhideWhenUsed="1"/>
     <w:lsdException w:name="Placeholder Text" w:semiHidden="1"/>
     <w:lsdException w:name="No Spacing" w:uiPriority="1" w:qFormat="1"/>
     <w:lsdException w:name="Light Shading" w:uiPriority="60"/>
@@ -2476,6 +2853,8 @@
     <w:lsdException w:name="Mention" w:semiHidden="1" w:unhideWhenUsed="1"/>
     <w:lsdException w:name="Smart Hyperlink" w:semiHidden="1" w:unhideWhenUsed="1"/>
     <w:lsdException w:name="Hashtag" w:semiHidden="1" w:unhideWhenUsed="1"/>
+    <w:lsdException w:name="Unresolved Mention" w:semiHidden="1" w:unhideWhenUsed="1"/>
+    <w:lsdException w:name="Smart Link" w:semiHidden="1" w:unhideWhenUsed="1"/>
   </w:latentStyles>
   <w:style w:type="paragraph" w:default="1" w:styleId="Normal">
     <w:name w:val="Normal"/>
@@ -3002,6 +3381,74 @@
     <w:rPr>
       <w:i/>
       <w:iCs/>
+    </w:rPr>
+  </w:style>
+  <w:style w:type="character" w:styleId="CommentReference">
+    <w:name w:val="annotation reference"/>
+    <w:basedOn w:val="DefaultParagraphFont"/>
+    <w:uiPriority w:val="99"/>
+    <w:semiHidden/>
+    <w:unhideWhenUsed/>
+    <w:rsid w:val="00FA5E83"/>
+    <w:rPr>
+      <w:sz w:val="16"/>
+      <w:szCs w:val="16"/>
+    </w:rPr>
+  </w:style>
+  <w:style w:type="paragraph" w:styleId="CommentText">
+    <w:name w:val="annotation text"/>
+    <w:basedOn w:val="Normal"/>
+    <w:link w:val="CommentTextChar"/>
+    <w:uiPriority w:val="99"/>
+    <w:semiHidden/>
+    <w:unhideWhenUsed/>
+    <w:rsid w:val="00FA5E83"/>
+    <w:pPr>
+      <w:spacing w:line="240" w:lineRule="auto"/>
+    </w:pPr>
+    <w:rPr>
+      <w:sz w:val="20"/>
+      <w:szCs w:val="20"/>
+    </w:rPr>
+  </w:style>
+  <w:style w:type="character" w:customStyle="1" w:styleId="CommentTextChar">
+    <w:name w:val="Comment Text Char"/>
+    <w:basedOn w:val="DefaultParagraphFont"/>
+    <w:link w:val="CommentText"/>
+    <w:uiPriority w:val="99"/>
+    <w:semiHidden/>
+    <w:rsid w:val="00FA5E83"/>
+    <w:rPr>
+      <w:sz w:val="20"/>
+      <w:szCs w:val="20"/>
+    </w:rPr>
+  </w:style>
+  <w:style w:type="paragraph" w:styleId="CommentSubject">
+    <w:name w:val="annotation subject"/>
+    <w:basedOn w:val="CommentText"/>
+    <w:next w:val="CommentText"/>
+    <w:link w:val="CommentSubjectChar"/>
+    <w:uiPriority w:val="99"/>
+    <w:semiHidden/>
+    <w:unhideWhenUsed/>
+    <w:rsid w:val="00FA5E83"/>
+    <w:rPr>
+      <w:b/>
+      <w:bCs/>
+    </w:rPr>
+  </w:style>
+  <w:style w:type="character" w:customStyle="1" w:styleId="CommentSubjectChar">
+    <w:name w:val="Comment Subject Char"/>
+    <w:basedOn w:val="CommentTextChar"/>
+    <w:link w:val="CommentSubject"/>
+    <w:uiPriority w:val="99"/>
+    <w:semiHidden/>
+    <w:rsid w:val="00FA5E83"/>
+    <w:rPr>
+      <w:b/>
+      <w:bCs/>
+      <w:sz w:val="20"/>
+      <w:szCs w:val="20"/>
     </w:rPr>
   </w:style>
 </w:styles>

</xml_diff>